<commit_message>
class + package descriptions in doc
</commit_message>
<xml_diff>
--- a/Team10_D3.docx
+++ b/Team10_D3.docx
@@ -13191,7 +13191,6 @@
       </w:r>
       <w:bookmarkEnd w:id="56"/>
     </w:p>
-    <w:p/>
     <w:p>
       <w:pPr>
         <w:rPr>
@@ -13201,9 +13200,6 @@
           <w:szCs w:val="32"/>
         </w:rPr>
       </w:pPr>
-      <w:r>
-        <w:br w:type="page"/>
-      </w:r>
     </w:p>
     <w:p>
       <w:pPr>
@@ -13211,7 +13207,6 @@
       </w:pPr>
       <w:bookmarkStart w:id="57" w:name="_Toc119924127"/>
       <w:r>
-        <w:lastRenderedPageBreak/>
         <w:t>5. Prototype 1</w:t>
       </w:r>
       <w:bookmarkEnd w:id="57"/>
@@ -13393,7 +13388,14 @@
         <w:rPr>
           <w:rFonts w:ascii="Times New Roman" w:hAnsi="Times New Roman" w:cs="Times New Roman"/>
         </w:rPr>
-        <w:t>To initialize the system, the user must type in the desired values: how long is the growing phase (in days), the minimum and maximum temperature (in Celsius), and the how often should the system perform a temperature check (different for a well-balanced state and for a state in which the actuators are changing the temperature constantly - balancing). Then the update button saves these values in the database. Next time when the application starts, the admin will automatically see these previous values that he/she set.</w:t>
+        <w:t xml:space="preserve">To initialize the system, the user must type in the desired values: how long is the growing phase (in days), the minimum and maximum temperature (in Celsius), and the how often should the system </w:t>
+      </w:r>
+      <w:r>
+        <w:rPr>
+          <w:rFonts w:ascii="Times New Roman" w:hAnsi="Times New Roman" w:cs="Times New Roman"/>
+        </w:rPr>
+        <w:lastRenderedPageBreak/>
+        <w:t>perform a temperature check (different for a well-balanced state and for a state in which the actuators are changing the temperature constantly - balancing). Then the update button saves these values in the database. Next time when the application starts, the admin will automatically see these previous values that he/she set.</w:t>
       </w:r>
     </w:p>
     <w:p>
@@ -13418,7 +13420,6 @@
         <w:rPr>
           <w:noProof/>
         </w:rPr>
-        <w:lastRenderedPageBreak/>
         <w:drawing>
           <wp:inline distT="0" distB="0" distL="0" distR="0" wp14:anchorId="6D6AED43" wp14:editId="3A1D20FF">
             <wp:extent cx="4191000" cy="3625452"/>
@@ -13826,84 +13827,804 @@
       </w:r>
       <w:bookmarkEnd w:id="63"/>
     </w:p>
+    <w:p>
+      <w:pPr>
+        <w:rPr>
+          <w:rFonts w:ascii="Times New Roman" w:hAnsi="Times New Roman" w:cs="Times New Roman"/>
+        </w:rPr>
+      </w:pPr>
+      <w:r>
+        <w:rPr>
+          <w:rFonts w:ascii="Times New Roman" w:hAnsi="Times New Roman" w:cs="Times New Roman"/>
+        </w:rPr>
+        <w:t>The GUI package is the graphical user interface. This allows the user to interact with the system.</w:t>
+      </w:r>
+    </w:p>
+    <w:p>
+      <w:pPr>
+        <w:rPr>
+          <w:rFonts w:ascii="Times New Roman" w:hAnsi="Times New Roman" w:cs="Times New Roman"/>
+        </w:rPr>
+      </w:pPr>
+      <w:r>
+        <w:rPr>
+          <w:rFonts w:ascii="Times New Roman" w:hAnsi="Times New Roman" w:cs="Times New Roman"/>
+        </w:rPr>
+        <w:t xml:space="preserve">The </w:t>
+      </w:r>
+      <w:proofErr w:type="spellStart"/>
+      <w:r>
+        <w:rPr>
+          <w:rFonts w:ascii="Times New Roman" w:hAnsi="Times New Roman" w:cs="Times New Roman"/>
+        </w:rPr>
+        <w:t>EnvironmentSimulator</w:t>
+      </w:r>
+      <w:proofErr w:type="spellEnd"/>
+      <w:r>
+        <w:rPr>
+          <w:rFonts w:ascii="Times New Roman" w:hAnsi="Times New Roman" w:cs="Times New Roman"/>
+        </w:rPr>
+        <w:t xml:space="preserve"> is the package that is used to simulate a pretend environment. This would not be a package used in a real-life application of this prototype, as they would not need fake data and time changes.</w:t>
+      </w:r>
+    </w:p>
+    <w:p>
+      <w:pPr>
+        <w:rPr>
+          <w:rFonts w:ascii="Times New Roman" w:hAnsi="Times New Roman" w:cs="Times New Roman"/>
+        </w:rPr>
+      </w:pPr>
+      <w:r>
+        <w:rPr>
+          <w:rFonts w:ascii="Times New Roman" w:hAnsi="Times New Roman" w:cs="Times New Roman"/>
+        </w:rPr>
+        <w:t xml:space="preserve">The </w:t>
+      </w:r>
+      <w:proofErr w:type="spellStart"/>
+      <w:r>
+        <w:rPr>
+          <w:rFonts w:ascii="Times New Roman" w:hAnsi="Times New Roman" w:cs="Times New Roman"/>
+        </w:rPr>
+        <w:t>ControlSystem</w:t>
+      </w:r>
+      <w:proofErr w:type="spellEnd"/>
+      <w:r>
+        <w:rPr>
+          <w:rFonts w:ascii="Times New Roman" w:hAnsi="Times New Roman" w:cs="Times New Roman"/>
+        </w:rPr>
+        <w:t xml:space="preserve"> package connects everything else with the database. It also updates the parameters in the database.</w:t>
+      </w:r>
+    </w:p>
+    <w:p>
+      <w:pPr>
+        <w:pStyle w:val="Subtitle"/>
+      </w:pPr>
+      <w:bookmarkStart w:id="64" w:name="_Toc119924130"/>
+      <w:r>
+        <w:t>5.3 Description of Classes</w:t>
+      </w:r>
+      <w:bookmarkEnd w:id="64"/>
+    </w:p>
+    <w:p>
+      <w:pPr>
+        <w:rPr>
+          <w:rFonts w:ascii="Times New Roman" w:hAnsi="Times New Roman" w:cs="Times New Roman"/>
+          <w:color w:val="000000" w:themeColor="text1"/>
+        </w:rPr>
+      </w:pPr>
+      <w:bookmarkStart w:id="65" w:name="_Hlk120094458"/>
+      <w:r>
+        <w:rPr>
+          <w:rFonts w:ascii="Times New Roman" w:hAnsi="Times New Roman" w:cs="Times New Roman"/>
+          <w:color w:val="000000" w:themeColor="text1"/>
+        </w:rPr>
+        <w:t>The more important classes in some detail:</w:t>
+      </w:r>
+    </w:p>
+    <w:p>
+      <w:pPr>
+        <w:rPr>
+          <w:rFonts w:ascii="Times New Roman" w:hAnsi="Times New Roman" w:cs="Times New Roman"/>
+          <w:b/>
+          <w:bCs/>
+        </w:rPr>
+      </w:pPr>
+      <w:proofErr w:type="spellStart"/>
+      <w:r>
+        <w:rPr>
+          <w:rFonts w:ascii="Times New Roman" w:hAnsi="Times New Roman" w:cs="Times New Roman"/>
+          <w:b/>
+          <w:bCs/>
+          <w:color w:val="2F5496" w:themeColor="accent1" w:themeShade="BF"/>
+        </w:rPr>
+        <w:t>ControlSystem</w:t>
+      </w:r>
+      <w:proofErr w:type="spellEnd"/>
+      <w:r>
+        <w:rPr>
+          <w:rFonts w:ascii="Times New Roman" w:hAnsi="Times New Roman" w:cs="Times New Roman"/>
+          <w:b/>
+          <w:bCs/>
+        </w:rPr>
+        <w:t xml:space="preserve"> </w:t>
+      </w:r>
+      <w:r>
+        <w:rPr>
+          <w:rFonts w:ascii="Times New Roman" w:hAnsi="Times New Roman" w:cs="Times New Roman"/>
+          <w:b/>
+          <w:bCs/>
+          <w:color w:val="2F5496" w:themeColor="accent1" w:themeShade="BF"/>
+        </w:rPr>
+        <w:t>package</w:t>
+      </w:r>
+    </w:p>
+    <w:p>
+      <w:pPr>
+        <w:rPr>
+          <w:rFonts w:ascii="Times New Roman" w:hAnsi="Times New Roman" w:cs="Times New Roman"/>
+        </w:rPr>
+      </w:pPr>
+      <w:r>
+        <w:rPr>
+          <w:rFonts w:ascii="Times New Roman" w:hAnsi="Times New Roman" w:cs="Times New Roman"/>
+        </w:rPr>
+        <w:t xml:space="preserve">The JDBC class is used to create the connection with the database. It also contains some HQL queries. </w:t>
+      </w:r>
+    </w:p>
+    <w:p>
+      <w:pPr>
+        <w:rPr>
+          <w:rFonts w:ascii="Times New Roman" w:hAnsi="Times New Roman" w:cs="Times New Roman"/>
+        </w:rPr>
+      </w:pPr>
+      <w:r>
+        <w:rPr>
+          <w:rFonts w:ascii="Times New Roman" w:hAnsi="Times New Roman" w:cs="Times New Roman"/>
+        </w:rPr>
+        <w:t xml:space="preserve">The </w:t>
+      </w:r>
+      <w:proofErr w:type="spellStart"/>
+      <w:r>
+        <w:rPr>
+          <w:rFonts w:ascii="Times New Roman" w:hAnsi="Times New Roman" w:cs="Times New Roman"/>
+        </w:rPr>
+        <w:t>InputParameters</w:t>
+      </w:r>
+      <w:proofErr w:type="spellEnd"/>
+      <w:r>
+        <w:rPr>
+          <w:rFonts w:ascii="Times New Roman" w:hAnsi="Times New Roman" w:cs="Times New Roman"/>
+        </w:rPr>
+        <w:t xml:space="preserve"> class contains three entity classes that will be stored in the database. They hold the ranges for the parameters. It also contains a singleton class for processing the input parameters. This will get all the input parameters from the database. If the new values from the database are valid it updates an entity that holds the ranges of a parameter, measurement intervals and a special parameter. This class also initializes the </w:t>
+      </w:r>
+      <w:proofErr w:type="spellStart"/>
+      <w:r>
+        <w:rPr>
+          <w:rFonts w:ascii="Times New Roman" w:hAnsi="Times New Roman" w:cs="Times New Roman"/>
+        </w:rPr>
+        <w:t>otherParametersMap</w:t>
+      </w:r>
+      <w:proofErr w:type="spellEnd"/>
+      <w:r>
+        <w:rPr>
+          <w:rFonts w:ascii="Times New Roman" w:hAnsi="Times New Roman" w:cs="Times New Roman"/>
+        </w:rPr>
+        <w:t xml:space="preserve">. If the database doesn't contain values for that parameter type it sets a default value of 0. It initializes the </w:t>
+      </w:r>
+      <w:proofErr w:type="spellStart"/>
+      <w:r>
+        <w:rPr>
+          <w:rFonts w:ascii="Times New Roman" w:hAnsi="Times New Roman" w:cs="Times New Roman"/>
+        </w:rPr>
+        <w:t>measurementIntervalList</w:t>
+      </w:r>
+      <w:proofErr w:type="spellEnd"/>
+      <w:r>
+        <w:rPr>
+          <w:rFonts w:ascii="Times New Roman" w:hAnsi="Times New Roman" w:cs="Times New Roman"/>
+        </w:rPr>
+        <w:t xml:space="preserve"> and the </w:t>
+      </w:r>
+      <w:proofErr w:type="spellStart"/>
+      <w:r>
+        <w:rPr>
+          <w:rFonts w:ascii="Times New Roman" w:hAnsi="Times New Roman" w:cs="Times New Roman"/>
+        </w:rPr>
+        <w:t>environmentPropertyParameterList</w:t>
+      </w:r>
+      <w:proofErr w:type="spellEnd"/>
+      <w:r>
+        <w:rPr>
+          <w:rFonts w:ascii="Times New Roman" w:hAnsi="Times New Roman" w:cs="Times New Roman"/>
+        </w:rPr>
+        <w:t xml:space="preserve"> with values from the database. If the database does not contain values for these parameter types, it also initializes them with 0. Then it saves </w:t>
+      </w:r>
+      <w:proofErr w:type="gramStart"/>
+      <w:r>
+        <w:rPr>
+          <w:rFonts w:ascii="Times New Roman" w:hAnsi="Times New Roman" w:cs="Times New Roman"/>
+        </w:rPr>
+        <w:t>all of</w:t>
+      </w:r>
+      <w:proofErr w:type="gramEnd"/>
+      <w:r>
+        <w:rPr>
+          <w:rFonts w:ascii="Times New Roman" w:hAnsi="Times New Roman" w:cs="Times New Roman"/>
+        </w:rPr>
+        <w:t xml:space="preserve"> the parameters into the database.</w:t>
+      </w:r>
+    </w:p>
+    <w:p>
+      <w:pPr>
+        <w:rPr>
+          <w:rFonts w:ascii="Times New Roman" w:hAnsi="Times New Roman" w:cs="Times New Roman"/>
+        </w:rPr>
+      </w:pPr>
+      <w:r>
+        <w:rPr>
+          <w:rFonts w:ascii="Times New Roman" w:hAnsi="Times New Roman" w:cs="Times New Roman"/>
+        </w:rPr>
+        <w:t xml:space="preserve">The </w:t>
+      </w:r>
+      <w:proofErr w:type="spellStart"/>
+      <w:r>
+        <w:rPr>
+          <w:rFonts w:ascii="Times New Roman" w:hAnsi="Times New Roman" w:cs="Times New Roman"/>
+        </w:rPr>
+        <w:t>EnvironmentControllers</w:t>
+      </w:r>
+      <w:proofErr w:type="spellEnd"/>
+      <w:r>
+        <w:rPr>
+          <w:rFonts w:ascii="Times New Roman" w:hAnsi="Times New Roman" w:cs="Times New Roman"/>
+        </w:rPr>
+        <w:t xml:space="preserve"> class contains a class that controls the </w:t>
+      </w:r>
+      <w:proofErr w:type="spellStart"/>
+      <w:r>
+        <w:rPr>
+          <w:rFonts w:ascii="Times New Roman" w:hAnsi="Times New Roman" w:cs="Times New Roman"/>
+        </w:rPr>
+        <w:t>EnvironmentController</w:t>
+      </w:r>
+      <w:proofErr w:type="spellEnd"/>
+      <w:r>
+        <w:rPr>
+          <w:rFonts w:ascii="Times New Roman" w:hAnsi="Times New Roman" w:cs="Times New Roman"/>
+        </w:rPr>
+        <w:t xml:space="preserve">. It is called when a second passed. If the system is not in a special state, and if the crops are not ready to be harvested yet, it performs check for parameters in the balanced state and for devices in the balancing state. It also converts the time from seconds to a legible format. The </w:t>
+      </w:r>
+      <w:proofErr w:type="spellStart"/>
+      <w:r>
+        <w:rPr>
+          <w:rFonts w:ascii="Times New Roman" w:hAnsi="Times New Roman" w:cs="Times New Roman"/>
+        </w:rPr>
+        <w:t>EnvironmentControllers</w:t>
+      </w:r>
+      <w:proofErr w:type="spellEnd"/>
+      <w:r>
+        <w:rPr>
+          <w:rFonts w:ascii="Times New Roman" w:hAnsi="Times New Roman" w:cs="Times New Roman"/>
+        </w:rPr>
+        <w:t xml:space="preserve"> class has a class for the data collection state. This class just calls functions from the environment simulator. Its only job is to collect data without processing it. There is also a class that corresponds to the balancing state. This balances the parameters that are given by turning on and off the actuator. It looks at the values at time intervals set in the </w:t>
+      </w:r>
+      <w:proofErr w:type="spellStart"/>
+      <w:r>
+        <w:rPr>
+          <w:rFonts w:ascii="Times New Roman" w:hAnsi="Times New Roman" w:cs="Times New Roman"/>
+        </w:rPr>
+        <w:t>intervalBalancingState</w:t>
+      </w:r>
+      <w:proofErr w:type="spellEnd"/>
+      <w:r>
+        <w:rPr>
+          <w:rFonts w:ascii="Times New Roman" w:hAnsi="Times New Roman" w:cs="Times New Roman"/>
+        </w:rPr>
+        <w:t xml:space="preserve"> field of the parameter. It tries to bring the values to the average of the min and max range. If a parameter is balanced it removes it from the list. The </w:t>
+      </w:r>
+      <w:proofErr w:type="spellStart"/>
+      <w:r>
+        <w:rPr>
+          <w:rFonts w:ascii="Times New Roman" w:hAnsi="Times New Roman" w:cs="Times New Roman"/>
+        </w:rPr>
+        <w:t>EnvironmentControllers</w:t>
+      </w:r>
+      <w:proofErr w:type="spellEnd"/>
+      <w:r>
+        <w:rPr>
+          <w:rFonts w:ascii="Times New Roman" w:hAnsi="Times New Roman" w:cs="Times New Roman"/>
+        </w:rPr>
+        <w:t xml:space="preserve"> class also has a singleton class corresponding to the balanced state. It is called periodically to check whether parameters need to be balanced. It does the check at intervals set in the </w:t>
+      </w:r>
+      <w:proofErr w:type="spellStart"/>
+      <w:r>
+        <w:rPr>
+          <w:rFonts w:ascii="Times New Roman" w:hAnsi="Times New Roman" w:cs="Times New Roman"/>
+        </w:rPr>
+        <w:t>intervalBalanced</w:t>
+      </w:r>
+      <w:proofErr w:type="spellEnd"/>
+      <w:r>
+        <w:rPr>
+          <w:rFonts w:ascii="Times New Roman" w:hAnsi="Times New Roman" w:cs="Times New Roman"/>
+        </w:rPr>
+        <w:t xml:space="preserve"> field. Checks if the current value measured by the sensor is between the normal ranges given and if the salad should be harvested.</w:t>
+      </w:r>
+    </w:p>
+    <w:p>
+      <w:pPr>
+        <w:rPr>
+          <w:rFonts w:ascii="Times New Roman" w:hAnsi="Times New Roman" w:cs="Times New Roman"/>
+          <w:b/>
+          <w:bCs/>
+        </w:rPr>
+      </w:pPr>
+      <w:proofErr w:type="spellStart"/>
+      <w:r>
+        <w:rPr>
+          <w:rFonts w:ascii="Times New Roman" w:hAnsi="Times New Roman" w:cs="Times New Roman"/>
+          <w:b/>
+          <w:bCs/>
+          <w:color w:val="2F5496" w:themeColor="accent1" w:themeShade="BF"/>
+        </w:rPr>
+        <w:t>SystemConfiguration</w:t>
+      </w:r>
+      <w:proofErr w:type="spellEnd"/>
+      <w:r>
+        <w:rPr>
+          <w:rFonts w:ascii="Times New Roman" w:hAnsi="Times New Roman" w:cs="Times New Roman"/>
+          <w:b/>
+          <w:bCs/>
+          <w:color w:val="2F5496" w:themeColor="accent1" w:themeShade="BF"/>
+        </w:rPr>
+        <w:t xml:space="preserve"> package</w:t>
+      </w:r>
+    </w:p>
+    <w:p>
+      <w:pPr>
+        <w:rPr>
+          <w:rFonts w:ascii="Times New Roman" w:hAnsi="Times New Roman" w:cs="Times New Roman"/>
+        </w:rPr>
+      </w:pPr>
+      <w:r>
+        <w:rPr>
+          <w:rFonts w:ascii="Times New Roman" w:hAnsi="Times New Roman" w:cs="Times New Roman"/>
+        </w:rPr>
+        <w:t xml:space="preserve">This class ensures that the class is singleton and reads the value from the configuration file corresponding to the given </w:t>
+      </w:r>
+      <w:proofErr w:type="spellStart"/>
+      <w:r>
+        <w:rPr>
+          <w:rFonts w:ascii="Times New Roman" w:hAnsi="Times New Roman" w:cs="Times New Roman"/>
+        </w:rPr>
+        <w:t>SystemConfigParameter</w:t>
+      </w:r>
+      <w:proofErr w:type="spellEnd"/>
+      <w:r>
+        <w:rPr>
+          <w:rFonts w:ascii="Times New Roman" w:hAnsi="Times New Roman" w:cs="Times New Roman"/>
+        </w:rPr>
+        <w:t>. It also resolves the value of an environment variable corresponding whose name is given in the configuration file.</w:t>
+      </w:r>
+    </w:p>
+    <w:p>
+      <w:pPr>
+        <w:rPr>
+          <w:rFonts w:ascii="Times New Roman" w:hAnsi="Times New Roman" w:cs="Times New Roman"/>
+          <w:b/>
+          <w:bCs/>
+          <w:color w:val="2F5496" w:themeColor="accent1" w:themeShade="BF"/>
+        </w:rPr>
+      </w:pPr>
+      <w:proofErr w:type="spellStart"/>
+      <w:r>
+        <w:rPr>
+          <w:rFonts w:ascii="Times New Roman" w:hAnsi="Times New Roman" w:cs="Times New Roman"/>
+          <w:b/>
+          <w:bCs/>
+          <w:color w:val="2F5496" w:themeColor="accent1" w:themeShade="BF"/>
+        </w:rPr>
+        <w:t>EnvironmentSimulator</w:t>
+      </w:r>
+      <w:proofErr w:type="spellEnd"/>
+      <w:r>
+        <w:rPr>
+          <w:rFonts w:ascii="Times New Roman" w:hAnsi="Times New Roman" w:cs="Times New Roman"/>
+          <w:b/>
+          <w:bCs/>
+          <w:color w:val="2F5496" w:themeColor="accent1" w:themeShade="BF"/>
+        </w:rPr>
+        <w:t xml:space="preserve"> package</w:t>
+      </w:r>
+    </w:p>
+    <w:p>
+      <w:pPr>
+        <w:rPr>
+          <w:rFonts w:ascii="Times New Roman" w:hAnsi="Times New Roman" w:cs="Times New Roman"/>
+        </w:rPr>
+      </w:pPr>
+      <w:r>
+        <w:rPr>
+          <w:rFonts w:ascii="Times New Roman" w:hAnsi="Times New Roman" w:cs="Times New Roman"/>
+        </w:rPr>
+        <w:t>The Actuator class is an empty class.</w:t>
+      </w:r>
+    </w:p>
+    <w:p>
+      <w:pPr>
+        <w:rPr>
+          <w:rFonts w:ascii="Times New Roman" w:hAnsi="Times New Roman" w:cs="Times New Roman"/>
+        </w:rPr>
+      </w:pPr>
+      <w:r>
+        <w:rPr>
+          <w:rFonts w:ascii="Times New Roman" w:hAnsi="Times New Roman" w:cs="Times New Roman"/>
+        </w:rPr>
+        <w:t>The Sensor class models the sensors that a hydroponic vertical farm would need to keep the salad plants healthy.</w:t>
+      </w:r>
+    </w:p>
+    <w:p>
+      <w:pPr>
+        <w:rPr>
+          <w:rFonts w:ascii="Times New Roman" w:hAnsi="Times New Roman" w:cs="Times New Roman"/>
+        </w:rPr>
+      </w:pPr>
+      <w:r>
+        <w:rPr>
+          <w:rFonts w:ascii="Times New Roman" w:hAnsi="Times New Roman" w:cs="Times New Roman"/>
+        </w:rPr>
+        <w:lastRenderedPageBreak/>
+        <w:t xml:space="preserve">The Controller class is the class that runs the environment simulation. It is a static class that starts the simulation by saving the values </w:t>
+      </w:r>
+      <w:proofErr w:type="gramStart"/>
+      <w:r>
+        <w:rPr>
+          <w:rFonts w:ascii="Times New Roman" w:hAnsi="Times New Roman" w:cs="Times New Roman"/>
+        </w:rPr>
+        <w:t>entered into</w:t>
+      </w:r>
+      <w:proofErr w:type="gramEnd"/>
+      <w:r>
+        <w:rPr>
+          <w:rFonts w:ascii="Times New Roman" w:hAnsi="Times New Roman" w:cs="Times New Roman"/>
+        </w:rPr>
+        <w:t xml:space="preserve"> the GUI and creates a new thread so that it can run in parallel with the GUI. The main thread simulates the change of time. It runs the while loop every second (in the life of a salad). Each time it takes a measurement, calls the control </w:t>
+      </w:r>
+      <w:proofErr w:type="gramStart"/>
+      <w:r>
+        <w:rPr>
+          <w:rFonts w:ascii="Times New Roman" w:hAnsi="Times New Roman" w:cs="Times New Roman"/>
+        </w:rPr>
+        <w:t>system</w:t>
+      </w:r>
+      <w:proofErr w:type="gramEnd"/>
+      <w:r>
+        <w:rPr>
+          <w:rFonts w:ascii="Times New Roman" w:hAnsi="Times New Roman" w:cs="Times New Roman"/>
+        </w:rPr>
+        <w:t xml:space="preserve"> and displays the values to the environment simulation control panel.</w:t>
+      </w:r>
+    </w:p>
+    <w:p>
+      <w:pPr>
+        <w:rPr>
+          <w:rFonts w:ascii="Times New Roman" w:hAnsi="Times New Roman" w:cs="Times New Roman"/>
+        </w:rPr>
+      </w:pPr>
+      <w:r>
+        <w:rPr>
+          <w:rFonts w:ascii="Times New Roman" w:hAnsi="Times New Roman" w:cs="Times New Roman"/>
+        </w:rPr>
+        <w:t xml:space="preserve">The </w:t>
+      </w:r>
+      <w:proofErr w:type="spellStart"/>
+      <w:r>
+        <w:rPr>
+          <w:rFonts w:ascii="Times New Roman" w:hAnsi="Times New Roman" w:cs="Times New Roman"/>
+        </w:rPr>
+        <w:t>EnvironmentSimulator</w:t>
+      </w:r>
+      <w:proofErr w:type="spellEnd"/>
+      <w:r>
+        <w:rPr>
+          <w:rFonts w:ascii="Times New Roman" w:hAnsi="Times New Roman" w:cs="Times New Roman"/>
+        </w:rPr>
+        <w:t xml:space="preserve"> class contains the current state of the environment simulation. It holds data of the measurement values, the time they were measured, the list of actuators and sensors (and their state), growth time, and the simulation duration. It is also responsible for computing the value of the next measurement. </w:t>
+      </w:r>
+    </w:p>
+    <w:p>
+      <w:pPr>
+        <w:rPr>
+          <w:rFonts w:ascii="Times New Roman" w:hAnsi="Times New Roman" w:cs="Times New Roman"/>
+        </w:rPr>
+      </w:pPr>
+      <w:r>
+        <w:rPr>
+          <w:rFonts w:ascii="Times New Roman" w:hAnsi="Times New Roman" w:cs="Times New Roman"/>
+        </w:rPr>
+        <w:t>This class takes measurement for all the sensors and returns a map of them and their measured values. It also takes measurements for only one sensor. It computes the current measurement value by taking in consideration the last measured value and the time it was measured, the amount the parameter changes in one second, and the strength of the actuator. The class also sets the amount with which the value of the parameter changes in one second (real life) and the amount with which the actuator tries to counter-act the growth of the parameter. It finds an entity of a device from the list of devices based on its type. Then it ensures this class is singleton. The class also initializes the lists of environment devices (actuators and sensors) and the list of last measured values by the default values written in.</w:t>
+      </w:r>
+    </w:p>
+    <w:bookmarkEnd w:id="65"/>
+    <w:p>
+      <w:pPr>
+        <w:pStyle w:val="Subtitle"/>
+      </w:pPr>
+      <w:r>
+        <w:t>5.4 Test Cases</w:t>
+      </w:r>
+    </w:p>
+    <w:p>
+      <w:pPr>
+        <w:rPr>
+          <w:rFonts w:ascii="Times New Roman" w:hAnsi="Times New Roman" w:cs="Times New Roman"/>
+        </w:rPr>
+      </w:pPr>
+      <w:r>
+        <w:rPr>
+          <w:rFonts w:ascii="Times New Roman" w:hAnsi="Times New Roman" w:cs="Times New Roman"/>
+        </w:rPr>
+        <w:t xml:space="preserve">For white box testing we have tested separate methods and classes on their own. Since the most important package that contains the logic behind the control system is the </w:t>
+      </w:r>
+      <w:proofErr w:type="spellStart"/>
+      <w:r>
+        <w:rPr>
+          <w:rFonts w:ascii="Times New Roman" w:hAnsi="Times New Roman" w:cs="Times New Roman"/>
+        </w:rPr>
+        <w:t>ControlSystem</w:t>
+      </w:r>
+      <w:proofErr w:type="spellEnd"/>
+      <w:r>
+        <w:rPr>
+          <w:rFonts w:ascii="Times New Roman" w:hAnsi="Times New Roman" w:cs="Times New Roman"/>
+        </w:rPr>
+        <w:t>, the test cases are targeting the classes mostly from this package.</w:t>
+      </w:r>
+      <w:r>
+        <w:rPr>
+          <w:rFonts w:ascii="Times New Roman" w:hAnsi="Times New Roman" w:cs="Times New Roman"/>
+        </w:rPr>
+        <w:t xml:space="preserve"> We used the Junit framework for these tests.</w:t>
+      </w:r>
+    </w:p>
+    <w:p>
+      <w:pPr>
+        <w:pStyle w:val="Subtitle"/>
+      </w:pPr>
+      <w:r>
+        <w:t xml:space="preserve">5.4.1 </w:t>
+      </w:r>
+      <w:proofErr w:type="spellStart"/>
+      <w:r>
+        <w:t>EnvironmentControllers</w:t>
+      </w:r>
+      <w:proofErr w:type="spellEnd"/>
+      <w:r>
+        <w:t xml:space="preserve"> Package Tests</w:t>
+      </w:r>
+    </w:p>
     <w:p/>
     <w:p>
       <w:pPr>
         <w:pStyle w:val="Subtitle"/>
       </w:pPr>
-      <w:bookmarkStart w:id="64" w:name="_Toc119924130"/>
-      <w:r>
-        <w:t>5.3 Description of Classes</w:t>
-      </w:r>
-      <w:bookmarkEnd w:id="64"/>
-    </w:p>
-    <w:p/>
-    <w:p>
-      <w:pPr>
-        <w:pStyle w:val="Subtitle"/>
-      </w:pPr>
-      <w:r>
-        <w:t>5.4 Test Cases</w:t>
-      </w:r>
-    </w:p>
-    <w:p>
-      <w:pPr>
-        <w:rPr>
-          <w:rFonts w:ascii="Times New Roman" w:hAnsi="Times New Roman" w:cs="Times New Roman"/>
-        </w:rPr>
-      </w:pPr>
-      <w:r>
-        <w:rPr>
-          <w:rFonts w:ascii="Times New Roman" w:hAnsi="Times New Roman" w:cs="Times New Roman"/>
-        </w:rPr>
-        <w:t xml:space="preserve">For white box testing we have tested separate methods and classes on their own. Since the most important package that contains the logic behind the control system is the </w:t>
+      <w:r>
+        <w:t xml:space="preserve">5.4.2 </w:t>
       </w:r>
       <w:proofErr w:type="spellStart"/>
       <w:r>
-        <w:rPr>
-          <w:rFonts w:ascii="Times New Roman" w:hAnsi="Times New Roman" w:cs="Times New Roman"/>
-        </w:rPr>
-        <w:t>ControlSystem</w:t>
+        <w:t>InputParameters</w:t>
       </w:r>
       <w:proofErr w:type="spellEnd"/>
       <w:r>
-        <w:rPr>
-          <w:rFonts w:ascii="Times New Roman" w:hAnsi="Times New Roman" w:cs="Times New Roman"/>
-        </w:rPr>
-        <w:t>, the test cases are targeting the classes mostly from this package.</w:t>
-      </w:r>
-    </w:p>
-    <w:p>
-      <w:pPr>
-        <w:pStyle w:val="Subtitle"/>
-      </w:pPr>
-      <w:r>
-        <w:t xml:space="preserve">5.4.1 </w:t>
-      </w:r>
+        <w:t xml:space="preserve"> Package Tests</w:t>
+      </w:r>
+    </w:p>
+    <w:p>
+      <w:pPr>
+        <w:rPr>
+          <w:rFonts w:ascii="Times New Roman" w:hAnsi="Times New Roman" w:cs="Times New Roman"/>
+        </w:rPr>
+      </w:pPr>
+      <w:r>
+        <w:rPr>
+          <w:rFonts w:ascii="Times New Roman" w:hAnsi="Times New Roman" w:cs="Times New Roman"/>
+        </w:rPr>
+        <w:t xml:space="preserve">These tests aim to check the updating of the different types of parameters. In all cases, a test case tests for true and another for false comparisons. </w:t>
+      </w:r>
+    </w:p>
+    <w:p>
+      <w:pPr>
+        <w:rPr>
+          <w:rFonts w:ascii="Times New Roman" w:hAnsi="Times New Roman" w:cs="Times New Roman"/>
+        </w:rPr>
+      </w:pPr>
       <w:proofErr w:type="spellStart"/>
       <w:r>
-        <w:t>EnvironmentControllers</w:t>
+        <w:rPr>
+          <w:rFonts w:ascii="Times New Roman" w:hAnsi="Times New Roman" w:cs="Times New Roman"/>
+          <w:color w:val="2F5496" w:themeColor="accent1" w:themeShade="BF"/>
+        </w:rPr>
+        <w:t>updateCheckTimeTest</w:t>
       </w:r>
       <w:proofErr w:type="spellEnd"/>
       <w:r>
-        <w:t xml:space="preserve"> Package Tests</w:t>
-      </w:r>
-    </w:p>
-    <w:p/>
-    <w:p>
-      <w:pPr>
-        <w:pStyle w:val="Subtitle"/>
-      </w:pPr>
-      <w:r>
-        <w:t xml:space="preserve">5.4.2 </w:t>
+        <w:rPr>
+          <w:rFonts w:ascii="Times New Roman" w:hAnsi="Times New Roman" w:cs="Times New Roman"/>
+          <w:color w:val="2F5496" w:themeColor="accent1" w:themeShade="BF"/>
+        </w:rPr>
+        <w:t xml:space="preserve"> class</w:t>
+      </w:r>
+      <w:r>
+        <w:rPr>
+          <w:rFonts w:ascii="Times New Roman" w:hAnsi="Times New Roman" w:cs="Times New Roman"/>
+        </w:rPr>
+        <w:t xml:space="preserve">: the updating of the time interval of checks is updated in balanced and in balancing states. By calling the corresponding update function from the </w:t>
       </w:r>
       <w:proofErr w:type="spellStart"/>
       <w:r>
-        <w:t>InputParameters</w:t>
+        <w:rPr>
+          <w:rFonts w:ascii="Times New Roman" w:hAnsi="Times New Roman" w:cs="Times New Roman"/>
+        </w:rPr>
+        <w:t>InputParameterProcessor</w:t>
       </w:r>
       <w:proofErr w:type="spellEnd"/>
       <w:r>
-        <w:t xml:space="preserve"> Package Tests</w:t>
+        <w:rPr>
+          <w:rFonts w:ascii="Times New Roman" w:hAnsi="Times New Roman" w:cs="Times New Roman"/>
+        </w:rPr>
+        <w:t xml:space="preserve">, </w:t>
+      </w:r>
+      <w:proofErr w:type="spellStart"/>
+      <w:proofErr w:type="gramStart"/>
+      <w:r>
+        <w:rPr>
+          <w:rFonts w:ascii="Times New Roman" w:hAnsi="Times New Roman" w:cs="Times New Roman"/>
+        </w:rPr>
+        <w:t>updateMeasurementIntervalParameter</w:t>
+      </w:r>
+      <w:proofErr w:type="spellEnd"/>
+      <w:r>
+        <w:rPr>
+          <w:rFonts w:ascii="Times New Roman" w:hAnsi="Times New Roman" w:cs="Times New Roman"/>
+        </w:rPr>
+        <w:t>(</w:t>
+      </w:r>
+      <w:proofErr w:type="gramEnd"/>
+      <w:r>
+        <w:rPr>
+          <w:rFonts w:ascii="Times New Roman" w:hAnsi="Times New Roman" w:cs="Times New Roman"/>
+        </w:rPr>
+        <w:t>), the balanced checking time is set to 30 minutes and the balancing check time is set to 5 minutes. Two methods check if the values after completing the update are equal to these predefined values. To realize this, assert statements are used.</w:t>
+      </w:r>
+    </w:p>
+    <w:p>
+      <w:pPr>
+        <w:rPr>
+          <w:rFonts w:ascii="Times New Roman" w:hAnsi="Times New Roman" w:cs="Times New Roman"/>
+        </w:rPr>
+      </w:pPr>
+      <w:proofErr w:type="spellStart"/>
+      <w:r>
+        <w:rPr>
+          <w:rFonts w:ascii="Times New Roman" w:hAnsi="Times New Roman" w:cs="Times New Roman"/>
+          <w:color w:val="2F5496" w:themeColor="accent1" w:themeShade="BF"/>
+        </w:rPr>
+        <w:t>updateGrowthTimeTest</w:t>
+      </w:r>
+      <w:proofErr w:type="spellEnd"/>
+      <w:r>
+        <w:rPr>
+          <w:rFonts w:ascii="Times New Roman" w:hAnsi="Times New Roman" w:cs="Times New Roman"/>
+          <w:color w:val="2F5496" w:themeColor="accent1" w:themeShade="BF"/>
+        </w:rPr>
+        <w:t xml:space="preserve"> class</w:t>
+      </w:r>
+      <w:r>
+        <w:rPr>
+          <w:rFonts w:ascii="Times New Roman" w:hAnsi="Times New Roman" w:cs="Times New Roman"/>
+        </w:rPr>
+        <w:t xml:space="preserve">: the updating of the growth time is checked. By calling the corresponding update function from the </w:t>
+      </w:r>
+      <w:proofErr w:type="spellStart"/>
+      <w:r>
+        <w:rPr>
+          <w:rFonts w:ascii="Times New Roman" w:hAnsi="Times New Roman" w:cs="Times New Roman"/>
+        </w:rPr>
+        <w:t>InputParameterProcessor</w:t>
+      </w:r>
+      <w:proofErr w:type="spellEnd"/>
+      <w:r>
+        <w:rPr>
+          <w:rFonts w:ascii="Times New Roman" w:hAnsi="Times New Roman" w:cs="Times New Roman"/>
+        </w:rPr>
+        <w:t xml:space="preserve">, </w:t>
+      </w:r>
+      <w:proofErr w:type="spellStart"/>
+      <w:proofErr w:type="gramStart"/>
+      <w:r>
+        <w:rPr>
+          <w:rFonts w:ascii="Times New Roman" w:hAnsi="Times New Roman" w:cs="Times New Roman"/>
+        </w:rPr>
+        <w:t>updateOtherParameter</w:t>
+      </w:r>
+      <w:proofErr w:type="spellEnd"/>
+      <w:r>
+        <w:rPr>
+          <w:rFonts w:ascii="Times New Roman" w:hAnsi="Times New Roman" w:cs="Times New Roman"/>
+        </w:rPr>
+        <w:t>(</w:t>
+      </w:r>
+      <w:proofErr w:type="gramEnd"/>
+      <w:r>
+        <w:rPr>
+          <w:rFonts w:ascii="Times New Roman" w:hAnsi="Times New Roman" w:cs="Times New Roman"/>
+        </w:rPr>
+        <w:t>), the growth time is set to 15 days. Two methods check if the value after completing the update is equal to these predefined values. To realize this, assert statements are used.</w:t>
+      </w:r>
+    </w:p>
+    <w:p>
+      <w:pPr>
+        <w:rPr>
+          <w:rFonts w:ascii="Times New Roman" w:hAnsi="Times New Roman" w:cs="Times New Roman"/>
+        </w:rPr>
+      </w:pPr>
+      <w:proofErr w:type="spellStart"/>
+      <w:r>
+        <w:rPr>
+          <w:rFonts w:ascii="Times New Roman" w:hAnsi="Times New Roman" w:cs="Times New Roman"/>
+          <w:color w:val="2F5496" w:themeColor="accent1" w:themeShade="BF"/>
+        </w:rPr>
+        <w:t>updateMinAndMaxTempTest</w:t>
+      </w:r>
+      <w:proofErr w:type="spellEnd"/>
+      <w:r>
+        <w:rPr>
+          <w:rFonts w:ascii="Times New Roman" w:hAnsi="Times New Roman" w:cs="Times New Roman"/>
+          <w:color w:val="2F5496" w:themeColor="accent1" w:themeShade="BF"/>
+        </w:rPr>
+        <w:t xml:space="preserve"> class</w:t>
+      </w:r>
+      <w:r>
+        <w:rPr>
+          <w:rFonts w:ascii="Times New Roman" w:hAnsi="Times New Roman" w:cs="Times New Roman"/>
+        </w:rPr>
+        <w:t xml:space="preserve">: the updating of the minimum and maximum temperature is checked. By calling the corresponding update function from the </w:t>
+      </w:r>
+      <w:proofErr w:type="spellStart"/>
+      <w:r>
+        <w:rPr>
+          <w:rFonts w:ascii="Times New Roman" w:hAnsi="Times New Roman" w:cs="Times New Roman"/>
+        </w:rPr>
+        <w:t>InputParameterProcessor</w:t>
+      </w:r>
+      <w:proofErr w:type="spellEnd"/>
+      <w:r>
+        <w:rPr>
+          <w:rFonts w:ascii="Times New Roman" w:hAnsi="Times New Roman" w:cs="Times New Roman"/>
+        </w:rPr>
+        <w:t xml:space="preserve">, </w:t>
+      </w:r>
+      <w:proofErr w:type="spellStart"/>
+      <w:proofErr w:type="gramStart"/>
+      <w:r>
+        <w:rPr>
+          <w:rFonts w:ascii="Times New Roman" w:hAnsi="Times New Roman" w:cs="Times New Roman"/>
+        </w:rPr>
+        <w:t>updateMeasurementIntervalParameter</w:t>
+      </w:r>
+      <w:proofErr w:type="spellEnd"/>
+      <w:r>
+        <w:rPr>
+          <w:rFonts w:ascii="Times New Roman" w:hAnsi="Times New Roman" w:cs="Times New Roman"/>
+        </w:rPr>
+        <w:t>(</w:t>
+      </w:r>
+      <w:proofErr w:type="gramEnd"/>
+      <w:r>
+        <w:rPr>
+          <w:rFonts w:ascii="Times New Roman" w:hAnsi="Times New Roman" w:cs="Times New Roman"/>
+        </w:rPr>
+        <w:t>), the minimum and maximum temperatures are set to the hardcoded values 14 and 19. Two methods check if the values after completing the update are equal to these predefined values. To realize this, assert statements are used.</w:t>
       </w:r>
     </w:p>
     <w:p>
@@ -13923,7 +14644,7 @@
           <w:lang w:val="en-US"/>
         </w:rPr>
       </w:pPr>
-      <w:bookmarkStart w:id="65" w:name="_Toc119924131"/>
+      <w:bookmarkStart w:id="66" w:name="_Toc119924131"/>
       <w:r>
         <w:br w:type="page"/>
       </w:r>
@@ -13943,7 +14664,7 @@
         <w:t xml:space="preserve"> References</w:t>
       </w:r>
       <w:bookmarkEnd w:id="53"/>
-      <w:bookmarkEnd w:id="65"/>
+      <w:bookmarkEnd w:id="66"/>
     </w:p>
     <w:p>
       <w:pPr>

</xml_diff>